<commit_message>
changed .bat to .cmd updated README.md
</commit_message>
<xml_diff>
--- a/Documents/PayrolEngineWhitePaper_de.docx
+++ b/Documents/PayrolEngineWhitePaper_de.docx
@@ -481,1987 +481,6 @@
         <w:pStyle w:val="Heading2"/>
       </w:pPr>
       <w:r>
-        <w:t>Payroll Prozess</w:t>
-      </w:r>
-    </w:p>
-    <w:p>
-      <w:pPr>
-        <w:spacing w:after="120"/>
-      </w:pPr>
-      <w:r>
-        <w:t xml:space="preserve">Die Engine </w:t>
-      </w:r>
-      <w:r>
-        <w:t>bildet den Payroll Prozess in folgenden Schritten</w:t>
-      </w:r>
-      <w:r>
-        <w:t xml:space="preserve"> ab</w:t>
-      </w:r>
-      <w:r>
-        <w:t>:</w:t>
-      </w:r>
-    </w:p>
-    <w:tbl>
-      <w:tblPr>
-        <w:tblStyle w:val="ListTable6Colorful-Accent11"/>
-        <w:tblW w:w="9073" w:type="dxa"/>
-        <w:tblCellMar>
-          <w:top w:w="57" w:type="dxa"/>
-          <w:left w:w="57" w:type="dxa"/>
-          <w:bottom w:w="57" w:type="dxa"/>
-          <w:right w:w="57" w:type="dxa"/>
-        </w:tblCellMar>
-        <w:tblLook w:val="04A0" w:firstRow="1" w:lastRow="0" w:firstColumn="1" w:lastColumn="0" w:noHBand="0" w:noVBand="1"/>
-      </w:tblPr>
-      <w:tblGrid>
-        <w:gridCol w:w="284"/>
-        <w:gridCol w:w="2268"/>
-        <w:gridCol w:w="3827"/>
-        <w:gridCol w:w="2694"/>
-      </w:tblGrid>
-      <w:tr>
-        <w:trPr>
-          <w:cnfStyle w:val="100000000000" w:firstRow="1" w:lastRow="0" w:firstColumn="0" w:lastColumn="0" w:oddVBand="0" w:evenVBand="0" w:oddHBand="0" w:evenHBand="0" w:firstRowFirstColumn="0" w:firstRowLastColumn="0" w:lastRowFirstColumn="0" w:lastRowLastColumn="0"/>
-        </w:trPr>
-        <w:tc>
-          <w:tcPr>
-            <w:cnfStyle w:val="001000000000" w:firstRow="0" w:lastRow="0" w:firstColumn="1" w:lastColumn="0" w:oddVBand="0" w:evenVBand="0" w:oddHBand="0" w:evenHBand="0" w:firstRowFirstColumn="0" w:firstRowLastColumn="0" w:lastRowFirstColumn="0" w:lastRowLastColumn="0"/>
-            <w:tcW w:w="284" w:type="dxa"/>
-            <w:tcBorders>
-              <w:top w:val="single" w:sz="4" w:space="0" w:color="4F81BD" w:themeColor="accent1"/>
-              <w:left w:val="nil"/>
-              <w:right w:val="nil"/>
-            </w:tcBorders>
-          </w:tcPr>
-          <w:p>
-            <w:pPr>
-              <w:keepNext/>
-              <w:keepLines/>
-              <w:rPr>
-                <w:sz w:val="20"/>
-                <w:szCs w:val="20"/>
-              </w:rPr>
-            </w:pPr>
-            <w:r>
-              <w:rPr>
-                <w:sz w:val="20"/>
-                <w:szCs w:val="20"/>
-              </w:rPr>
-              <w:t>#</w:t>
-            </w:r>
-          </w:p>
-        </w:tc>
-        <w:tc>
-          <w:tcPr>
-            <w:tcW w:w="2268" w:type="dxa"/>
-            <w:tcBorders>
-              <w:top w:val="single" w:sz="4" w:space="0" w:color="4F81BD" w:themeColor="accent1"/>
-              <w:left w:val="nil"/>
-              <w:right w:val="nil"/>
-            </w:tcBorders>
-          </w:tcPr>
-          <w:p>
-            <w:pPr>
-              <w:keepNext/>
-              <w:keepLines/>
-              <w:cnfStyle w:val="100000000000" w:firstRow="1" w:lastRow="0" w:firstColumn="0" w:lastColumn="0" w:oddVBand="0" w:evenVBand="0" w:oddHBand="0" w:evenHBand="0" w:firstRowFirstColumn="0" w:firstRowLastColumn="0" w:lastRowFirstColumn="0" w:lastRowLastColumn="0"/>
-              <w:rPr>
-                <w:sz w:val="20"/>
-                <w:szCs w:val="20"/>
-              </w:rPr>
-            </w:pPr>
-            <w:r>
-              <w:rPr>
-                <w:sz w:val="20"/>
-                <w:szCs w:val="20"/>
-              </w:rPr>
-              <w:t>Schritt</w:t>
-            </w:r>
-          </w:p>
-        </w:tc>
-        <w:tc>
-          <w:tcPr>
-            <w:tcW w:w="3827" w:type="dxa"/>
-            <w:tcBorders>
-              <w:top w:val="single" w:sz="4" w:space="0" w:color="4F81BD" w:themeColor="accent1"/>
-              <w:left w:val="nil"/>
-              <w:right w:val="nil"/>
-            </w:tcBorders>
-          </w:tcPr>
-          <w:p>
-            <w:pPr>
-              <w:keepNext/>
-              <w:keepLines/>
-              <w:cnfStyle w:val="100000000000" w:firstRow="1" w:lastRow="0" w:firstColumn="0" w:lastColumn="0" w:oddVBand="0" w:evenVBand="0" w:oddHBand="0" w:evenHBand="0" w:firstRowFirstColumn="0" w:firstRowLastColumn="0" w:lastRowFirstColumn="0" w:lastRowLastColumn="0"/>
-              <w:rPr>
-                <w:sz w:val="20"/>
-                <w:szCs w:val="20"/>
-              </w:rPr>
-            </w:pPr>
-            <w:r>
-              <w:rPr>
-                <w:sz w:val="20"/>
-                <w:szCs w:val="20"/>
-              </w:rPr>
-              <w:t>Aktionen</w:t>
-            </w:r>
-          </w:p>
-        </w:tc>
-        <w:tc>
-          <w:tcPr>
-            <w:tcW w:w="2694" w:type="dxa"/>
-            <w:tcBorders>
-              <w:top w:val="single" w:sz="4" w:space="0" w:color="4F81BD" w:themeColor="accent1"/>
-              <w:left w:val="nil"/>
-              <w:right w:val="nil"/>
-            </w:tcBorders>
-          </w:tcPr>
-          <w:p>
-            <w:pPr>
-              <w:keepNext/>
-              <w:keepLines/>
-              <w:cnfStyle w:val="100000000000" w:firstRow="1" w:lastRow="0" w:firstColumn="0" w:lastColumn="0" w:oddVBand="0" w:evenVBand="0" w:oddHBand="0" w:evenHBand="0" w:firstRowFirstColumn="0" w:firstRowLastColumn="0" w:lastRowFirstColumn="0" w:lastRowLastColumn="0"/>
-              <w:rPr>
-                <w:sz w:val="20"/>
-                <w:szCs w:val="20"/>
-              </w:rPr>
-            </w:pPr>
-            <w:r>
-              <w:rPr>
-                <w:sz w:val="20"/>
-                <w:szCs w:val="20"/>
-              </w:rPr>
-              <w:t>Auslöser</w:t>
-            </w:r>
-          </w:p>
-        </w:tc>
-      </w:tr>
-      <w:tr>
-        <w:trPr>
-          <w:cnfStyle w:val="000000100000" w:firstRow="0" w:lastRow="0" w:firstColumn="0" w:lastColumn="0" w:oddVBand="0" w:evenVBand="0" w:oddHBand="1" w:evenHBand="0" w:firstRowFirstColumn="0" w:firstRowLastColumn="0" w:lastRowFirstColumn="0" w:lastRowLastColumn="0"/>
-        </w:trPr>
-        <w:tc>
-          <w:tcPr>
-            <w:cnfStyle w:val="001000000000" w:firstRow="0" w:lastRow="0" w:firstColumn="1" w:lastColumn="0" w:oddVBand="0" w:evenVBand="0" w:oddHBand="0" w:evenHBand="0" w:firstRowFirstColumn="0" w:firstRowLastColumn="0" w:lastRowFirstColumn="0" w:lastRowLastColumn="0"/>
-            <w:tcW w:w="284" w:type="dxa"/>
-            <w:tcBorders>
-              <w:left w:val="nil"/>
-              <w:right w:val="nil"/>
-            </w:tcBorders>
-          </w:tcPr>
-          <w:p>
-            <w:pPr>
-              <w:rPr>
-                <w:b w:val="0"/>
-                <w:sz w:val="20"/>
-                <w:szCs w:val="20"/>
-              </w:rPr>
-            </w:pPr>
-            <w:r>
-              <w:rPr>
-                <w:b w:val="0"/>
-                <w:sz w:val="20"/>
-                <w:szCs w:val="20"/>
-              </w:rPr>
-              <w:t>1</w:t>
-            </w:r>
-          </w:p>
-        </w:tc>
-        <w:tc>
-          <w:tcPr>
-            <w:tcW w:w="2268" w:type="dxa"/>
-            <w:tcBorders>
-              <w:left w:val="nil"/>
-              <w:right w:val="nil"/>
-            </w:tcBorders>
-          </w:tcPr>
-          <w:p>
-            <w:pPr>
-              <w:cnfStyle w:val="000000100000" w:firstRow="0" w:lastRow="0" w:firstColumn="0" w:lastColumn="0" w:oddVBand="0" w:evenVBand="0" w:oddHBand="1" w:evenHBand="0" w:firstRowFirstColumn="0" w:firstRowLastColumn="0" w:lastRowFirstColumn="0" w:lastRowLastColumn="0"/>
-              <w:rPr>
-                <w:bCs/>
-                <w:sz w:val="20"/>
-                <w:szCs w:val="20"/>
-              </w:rPr>
-            </w:pPr>
-            <w:r>
-              <w:rPr>
-                <w:sz w:val="20"/>
-                <w:szCs w:val="20"/>
-              </w:rPr>
-              <w:t>System definieren</w:t>
-            </w:r>
-          </w:p>
-        </w:tc>
-        <w:tc>
-          <w:tcPr>
-            <w:tcW w:w="3827" w:type="dxa"/>
-            <w:tcBorders>
-              <w:left w:val="nil"/>
-              <w:right w:val="nil"/>
-            </w:tcBorders>
-          </w:tcPr>
-          <w:p>
-            <w:pPr>
-              <w:cnfStyle w:val="000000100000" w:firstRow="0" w:lastRow="0" w:firstColumn="0" w:lastColumn="0" w:oddVBand="0" w:evenVBand="0" w:oddHBand="1" w:evenHBand="0" w:firstRowFirstColumn="0" w:firstRowLastColumn="0" w:lastRowFirstColumn="0" w:lastRowLastColumn="0"/>
-              <w:rPr>
-                <w:sz w:val="20"/>
-                <w:szCs w:val="20"/>
-              </w:rPr>
-            </w:pPr>
-            <w:r>
-              <w:rPr>
-                <w:sz w:val="20"/>
-                <w:szCs w:val="20"/>
-              </w:rPr>
-              <w:t>Regul</w:t>
-            </w:r>
-            <w:r>
-              <w:rPr>
-                <w:sz w:val="20"/>
-                <w:szCs w:val="20"/>
-              </w:rPr>
-              <w:t>ierung</w:t>
-            </w:r>
-            <w:r>
-              <w:rPr>
-                <w:sz w:val="20"/>
-                <w:szCs w:val="20"/>
-              </w:rPr>
-              <w:t>, Payroll und Payrun</w:t>
-            </w:r>
-            <w:r>
-              <w:rPr>
-                <w:sz w:val="20"/>
-                <w:szCs w:val="20"/>
-              </w:rPr>
-              <w:t xml:space="preserve"> bestimmen</w:t>
-            </w:r>
-          </w:p>
-        </w:tc>
-        <w:tc>
-          <w:tcPr>
-            <w:tcW w:w="2694" w:type="dxa"/>
-            <w:tcBorders>
-              <w:left w:val="nil"/>
-              <w:right w:val="nil"/>
-            </w:tcBorders>
-          </w:tcPr>
-          <w:p>
-            <w:pPr>
-              <w:cnfStyle w:val="000000100000" w:firstRow="0" w:lastRow="0" w:firstColumn="0" w:lastColumn="0" w:oddVBand="0" w:evenVBand="0" w:oddHBand="1" w:evenHBand="0" w:firstRowFirstColumn="0" w:firstRowLastColumn="0" w:lastRowFirstColumn="0" w:lastRowLastColumn="0"/>
-              <w:rPr>
-                <w:sz w:val="20"/>
-                <w:szCs w:val="20"/>
-              </w:rPr>
-            </w:pPr>
-            <w:r>
-              <w:rPr>
-                <w:sz w:val="20"/>
-                <w:szCs w:val="20"/>
-              </w:rPr>
-              <w:t>Systemeinführung, Zyklus</w:t>
-            </w:r>
-          </w:p>
-        </w:tc>
-      </w:tr>
-      <w:tr>
-        <w:tc>
-          <w:tcPr>
-            <w:cnfStyle w:val="001000000000" w:firstRow="0" w:lastRow="0" w:firstColumn="1" w:lastColumn="0" w:oddVBand="0" w:evenVBand="0" w:oddHBand="0" w:evenHBand="0" w:firstRowFirstColumn="0" w:firstRowLastColumn="0" w:lastRowFirstColumn="0" w:lastRowLastColumn="0"/>
-            <w:tcW w:w="284" w:type="dxa"/>
-            <w:tcBorders>
-              <w:left w:val="nil"/>
-              <w:right w:val="nil"/>
-            </w:tcBorders>
-          </w:tcPr>
-          <w:p>
-            <w:pPr>
-              <w:rPr>
-                <w:b w:val="0"/>
-                <w:sz w:val="20"/>
-                <w:szCs w:val="20"/>
-              </w:rPr>
-            </w:pPr>
-            <w:r>
-              <w:rPr>
-                <w:b w:val="0"/>
-                <w:sz w:val="20"/>
-                <w:szCs w:val="20"/>
-              </w:rPr>
-              <w:t>2</w:t>
-            </w:r>
-          </w:p>
-        </w:tc>
-        <w:tc>
-          <w:tcPr>
-            <w:tcW w:w="2268" w:type="dxa"/>
-            <w:tcBorders>
-              <w:left w:val="nil"/>
-              <w:right w:val="nil"/>
-            </w:tcBorders>
-          </w:tcPr>
-          <w:p>
-            <w:pPr>
-              <w:cnfStyle w:val="000000000000" w:firstRow="0" w:lastRow="0" w:firstColumn="0" w:lastColumn="0" w:oddVBand="0" w:evenVBand="0" w:oddHBand="0" w:evenHBand="0" w:firstRowFirstColumn="0" w:firstRowLastColumn="0" w:lastRowFirstColumn="0" w:lastRowLastColumn="0"/>
-              <w:rPr>
-                <w:sz w:val="20"/>
-                <w:szCs w:val="20"/>
-              </w:rPr>
-            </w:pPr>
-            <w:r>
-              <w:rPr>
-                <w:sz w:val="20"/>
-                <w:szCs w:val="20"/>
-              </w:rPr>
-              <w:t>Mandanten definieren</w:t>
-            </w:r>
-          </w:p>
-        </w:tc>
-        <w:tc>
-          <w:tcPr>
-            <w:tcW w:w="3827" w:type="dxa"/>
-            <w:tcBorders>
-              <w:left w:val="nil"/>
-              <w:right w:val="nil"/>
-            </w:tcBorders>
-          </w:tcPr>
-          <w:p>
-            <w:pPr>
-              <w:cnfStyle w:val="000000000000" w:firstRow="0" w:lastRow="0" w:firstColumn="0" w:lastColumn="0" w:oddVBand="0" w:evenVBand="0" w:oddHBand="0" w:evenHBand="0" w:firstRowFirstColumn="0" w:firstRowLastColumn="0" w:lastRowFirstColumn="0" w:lastRowLastColumn="0"/>
-              <w:rPr>
-                <w:sz w:val="20"/>
-                <w:szCs w:val="20"/>
-              </w:rPr>
-            </w:pPr>
-            <w:r>
-              <w:rPr>
-                <w:sz w:val="20"/>
-                <w:szCs w:val="20"/>
-              </w:rPr>
-              <w:t>National</w:t>
-            </w:r>
-            <w:r>
-              <w:rPr>
-                <w:sz w:val="20"/>
-                <w:szCs w:val="20"/>
-              </w:rPr>
-              <w:t xml:space="preserve">fall </w:t>
-            </w:r>
-            <w:r>
-              <w:rPr>
-                <w:sz w:val="20"/>
-                <w:szCs w:val="20"/>
-              </w:rPr>
-              <w:t xml:space="preserve">und </w:t>
-            </w:r>
-            <w:r>
-              <w:rPr>
-                <w:sz w:val="20"/>
-                <w:szCs w:val="20"/>
-              </w:rPr>
-              <w:t>Firmenfall</w:t>
-            </w:r>
-            <w:r>
-              <w:rPr>
-                <w:sz w:val="20"/>
-                <w:szCs w:val="20"/>
-              </w:rPr>
-              <w:t xml:space="preserve"> erfassen</w:t>
-            </w:r>
-          </w:p>
-        </w:tc>
-        <w:tc>
-          <w:tcPr>
-            <w:tcW w:w="2694" w:type="dxa"/>
-            <w:tcBorders>
-              <w:left w:val="nil"/>
-              <w:right w:val="nil"/>
-            </w:tcBorders>
-          </w:tcPr>
-          <w:p>
-            <w:pPr>
-              <w:cnfStyle w:val="000000000000" w:firstRow="0" w:lastRow="0" w:firstColumn="0" w:lastColumn="0" w:oddVBand="0" w:evenVBand="0" w:oddHBand="0" w:evenHBand="0" w:firstRowFirstColumn="0" w:firstRowLastColumn="0" w:lastRowFirstColumn="0" w:lastRowLastColumn="0"/>
-              <w:rPr>
-                <w:sz w:val="20"/>
-                <w:szCs w:val="20"/>
-              </w:rPr>
-            </w:pPr>
-            <w:r>
-              <w:rPr>
-                <w:sz w:val="20"/>
-                <w:szCs w:val="20"/>
-              </w:rPr>
-              <w:t>Mandatseinführung</w:t>
-            </w:r>
-          </w:p>
-        </w:tc>
-      </w:tr>
-      <w:tr>
-        <w:trPr>
-          <w:cnfStyle w:val="000000100000" w:firstRow="0" w:lastRow="0" w:firstColumn="0" w:lastColumn="0" w:oddVBand="0" w:evenVBand="0" w:oddHBand="1" w:evenHBand="0" w:firstRowFirstColumn="0" w:firstRowLastColumn="0" w:lastRowFirstColumn="0" w:lastRowLastColumn="0"/>
-        </w:trPr>
-        <w:tc>
-          <w:tcPr>
-            <w:cnfStyle w:val="001000000000" w:firstRow="0" w:lastRow="0" w:firstColumn="1" w:lastColumn="0" w:oddVBand="0" w:evenVBand="0" w:oddHBand="0" w:evenHBand="0" w:firstRowFirstColumn="0" w:firstRowLastColumn="0" w:lastRowFirstColumn="0" w:lastRowLastColumn="0"/>
-            <w:tcW w:w="284" w:type="dxa"/>
-            <w:tcBorders>
-              <w:left w:val="nil"/>
-              <w:right w:val="nil"/>
-            </w:tcBorders>
-          </w:tcPr>
-          <w:p>
-            <w:pPr>
-              <w:rPr>
-                <w:b w:val="0"/>
-                <w:sz w:val="20"/>
-                <w:szCs w:val="20"/>
-              </w:rPr>
-            </w:pPr>
-            <w:r>
-              <w:rPr>
-                <w:b w:val="0"/>
-                <w:sz w:val="20"/>
-                <w:szCs w:val="20"/>
-              </w:rPr>
-              <w:t>3</w:t>
-            </w:r>
-          </w:p>
-        </w:tc>
-        <w:tc>
-          <w:tcPr>
-            <w:tcW w:w="2268" w:type="dxa"/>
-            <w:tcBorders>
-              <w:left w:val="nil"/>
-              <w:right w:val="nil"/>
-            </w:tcBorders>
-          </w:tcPr>
-          <w:p>
-            <w:pPr>
-              <w:cnfStyle w:val="000000100000" w:firstRow="0" w:lastRow="0" w:firstColumn="0" w:lastColumn="0" w:oddVBand="0" w:evenVBand="0" w:oddHBand="1" w:evenHBand="0" w:firstRowFirstColumn="0" w:firstRowLastColumn="0" w:lastRowFirstColumn="0" w:lastRowLastColumn="0"/>
-              <w:rPr>
-                <w:sz w:val="20"/>
-                <w:szCs w:val="20"/>
-              </w:rPr>
-            </w:pPr>
-            <w:r>
-              <w:rPr>
-                <w:sz w:val="20"/>
-                <w:szCs w:val="20"/>
-              </w:rPr>
-              <w:t>Mutationen erfassen</w:t>
-            </w:r>
-          </w:p>
-        </w:tc>
-        <w:tc>
-          <w:tcPr>
-            <w:tcW w:w="3827" w:type="dxa"/>
-            <w:tcBorders>
-              <w:left w:val="nil"/>
-              <w:right w:val="nil"/>
-            </w:tcBorders>
-          </w:tcPr>
-          <w:p>
-            <w:pPr>
-              <w:cnfStyle w:val="000000100000" w:firstRow="0" w:lastRow="0" w:firstColumn="0" w:lastColumn="0" w:oddVBand="0" w:evenVBand="0" w:oddHBand="1" w:evenHBand="0" w:firstRowFirstColumn="0" w:firstRowLastColumn="0" w:lastRowFirstColumn="0" w:lastRowLastColumn="0"/>
-              <w:rPr>
-                <w:sz w:val="20"/>
-                <w:szCs w:val="20"/>
-              </w:rPr>
-            </w:pPr>
-            <w:r>
-              <w:rPr>
-                <w:sz w:val="20"/>
-                <w:szCs w:val="20"/>
-              </w:rPr>
-              <w:t>Mitarbeiterfall</w:t>
-            </w:r>
-            <w:r>
-              <w:rPr>
-                <w:sz w:val="20"/>
-                <w:szCs w:val="20"/>
-              </w:rPr>
-              <w:t xml:space="preserve"> erfassen</w:t>
-            </w:r>
-          </w:p>
-        </w:tc>
-        <w:tc>
-          <w:tcPr>
-            <w:tcW w:w="2694" w:type="dxa"/>
-            <w:tcBorders>
-              <w:left w:val="nil"/>
-              <w:right w:val="nil"/>
-            </w:tcBorders>
-          </w:tcPr>
-          <w:p>
-            <w:pPr>
-              <w:cnfStyle w:val="000000100000" w:firstRow="0" w:lastRow="0" w:firstColumn="0" w:lastColumn="0" w:oddVBand="0" w:evenVBand="0" w:oddHBand="1" w:evenHBand="0" w:firstRowFirstColumn="0" w:firstRowLastColumn="0" w:lastRowFirstColumn="0" w:lastRowLastColumn="0"/>
-              <w:rPr>
-                <w:sz w:val="20"/>
-                <w:szCs w:val="20"/>
-              </w:rPr>
-            </w:pPr>
-            <w:r>
-              <w:rPr>
-                <w:sz w:val="20"/>
-                <w:szCs w:val="20"/>
-              </w:rPr>
-              <w:t>Laufend</w:t>
-            </w:r>
-          </w:p>
-        </w:tc>
-      </w:tr>
-      <w:tr>
-        <w:tc>
-          <w:tcPr>
-            <w:cnfStyle w:val="001000000000" w:firstRow="0" w:lastRow="0" w:firstColumn="1" w:lastColumn="0" w:oddVBand="0" w:evenVBand="0" w:oddHBand="0" w:evenHBand="0" w:firstRowFirstColumn="0" w:firstRowLastColumn="0" w:lastRowFirstColumn="0" w:lastRowLastColumn="0"/>
-            <w:tcW w:w="284" w:type="dxa"/>
-            <w:tcBorders>
-              <w:left w:val="nil"/>
-              <w:right w:val="nil"/>
-            </w:tcBorders>
-          </w:tcPr>
-          <w:p>
-            <w:pPr>
-              <w:rPr>
-                <w:b w:val="0"/>
-                <w:sz w:val="20"/>
-                <w:szCs w:val="20"/>
-              </w:rPr>
-            </w:pPr>
-            <w:r>
-              <w:rPr>
-                <w:b w:val="0"/>
-                <w:sz w:val="20"/>
-                <w:szCs w:val="20"/>
-              </w:rPr>
-              <w:t>4</w:t>
-            </w:r>
-          </w:p>
-        </w:tc>
-        <w:tc>
-          <w:tcPr>
-            <w:tcW w:w="2268" w:type="dxa"/>
-            <w:tcBorders>
-              <w:left w:val="nil"/>
-              <w:right w:val="nil"/>
-            </w:tcBorders>
-          </w:tcPr>
-          <w:p>
-            <w:pPr>
-              <w:cnfStyle w:val="000000000000" w:firstRow="0" w:lastRow="0" w:firstColumn="0" w:lastColumn="0" w:oddVBand="0" w:evenVBand="0" w:oddHBand="0" w:evenHBand="0" w:firstRowFirstColumn="0" w:firstRowLastColumn="0" w:lastRowFirstColumn="0" w:lastRowLastColumn="0"/>
-              <w:rPr>
-                <w:sz w:val="20"/>
-                <w:szCs w:val="20"/>
-              </w:rPr>
-            </w:pPr>
-            <w:r>
-              <w:rPr>
-                <w:sz w:val="20"/>
-                <w:szCs w:val="20"/>
-              </w:rPr>
-              <w:t>Lohnlauf ausführen</w:t>
-            </w:r>
-          </w:p>
-        </w:tc>
-        <w:tc>
-          <w:tcPr>
-            <w:tcW w:w="3827" w:type="dxa"/>
-            <w:tcBorders>
-              <w:left w:val="nil"/>
-              <w:right w:val="nil"/>
-            </w:tcBorders>
-          </w:tcPr>
-          <w:p>
-            <w:pPr>
-              <w:cnfStyle w:val="000000000000" w:firstRow="0" w:lastRow="0" w:firstColumn="0" w:lastColumn="0" w:oddVBand="0" w:evenVBand="0" w:oddHBand="0" w:evenHBand="0" w:firstRowFirstColumn="0" w:firstRowLastColumn="0" w:lastRowFirstColumn="0" w:lastRowLastColumn="0"/>
-              <w:rPr>
-                <w:sz w:val="20"/>
-                <w:szCs w:val="20"/>
-              </w:rPr>
-            </w:pPr>
-            <w:r>
-              <w:rPr>
-                <w:sz w:val="20"/>
-                <w:szCs w:val="20"/>
-              </w:rPr>
-              <w:t>Payrun Job</w:t>
-            </w:r>
-            <w:r>
-              <w:rPr>
-                <w:sz w:val="20"/>
-                <w:szCs w:val="20"/>
-              </w:rPr>
-              <w:t xml:space="preserve"> starten</w:t>
-            </w:r>
-          </w:p>
-        </w:tc>
-        <w:tc>
-          <w:tcPr>
-            <w:tcW w:w="2694" w:type="dxa"/>
-            <w:tcBorders>
-              <w:left w:val="nil"/>
-              <w:right w:val="nil"/>
-            </w:tcBorders>
-          </w:tcPr>
-          <w:p>
-            <w:pPr>
-              <w:cnfStyle w:val="000000000000" w:firstRow="0" w:lastRow="0" w:firstColumn="0" w:lastColumn="0" w:oddVBand="0" w:evenVBand="0" w:oddHBand="0" w:evenHBand="0" w:firstRowFirstColumn="0" w:firstRowLastColumn="0" w:lastRowFirstColumn="0" w:lastRowLastColumn="0"/>
-              <w:rPr>
-                <w:sz w:val="20"/>
-                <w:szCs w:val="20"/>
-              </w:rPr>
-            </w:pPr>
-            <w:r>
-              <w:rPr>
-                <w:sz w:val="20"/>
-                <w:szCs w:val="20"/>
-              </w:rPr>
-              <w:t>Lohnmeldung</w:t>
-            </w:r>
-            <w:r>
-              <w:rPr>
-                <w:sz w:val="20"/>
-                <w:szCs w:val="20"/>
-              </w:rPr>
-              <w:t>: Periode, Zyklus</w:t>
-            </w:r>
-          </w:p>
-          <w:p>
-            <w:pPr>
-              <w:cnfStyle w:val="000000000000" w:firstRow="0" w:lastRow="0" w:firstColumn="0" w:lastColumn="0" w:oddVBand="0" w:evenVBand="0" w:oddHBand="0" w:evenHBand="0" w:firstRowFirstColumn="0" w:firstRowLastColumn="0" w:lastRowFirstColumn="0" w:lastRowLastColumn="0"/>
-              <w:rPr>
-                <w:sz w:val="20"/>
-                <w:szCs w:val="20"/>
-              </w:rPr>
-            </w:pPr>
-            <w:r>
-              <w:rPr>
-                <w:sz w:val="20"/>
-                <w:szCs w:val="20"/>
-              </w:rPr>
-              <w:t>Forecast: laufend</w:t>
-            </w:r>
-          </w:p>
-        </w:tc>
-      </w:tr>
-      <w:tr>
-        <w:trPr>
-          <w:cnfStyle w:val="000000100000" w:firstRow="0" w:lastRow="0" w:firstColumn="0" w:lastColumn="0" w:oddVBand="0" w:evenVBand="0" w:oddHBand="1" w:evenHBand="0" w:firstRowFirstColumn="0" w:firstRowLastColumn="0" w:lastRowFirstColumn="0" w:lastRowLastColumn="0"/>
-        </w:trPr>
-        <w:tc>
-          <w:tcPr>
-            <w:cnfStyle w:val="001000000000" w:firstRow="0" w:lastRow="0" w:firstColumn="1" w:lastColumn="0" w:oddVBand="0" w:evenVBand="0" w:oddHBand="0" w:evenHBand="0" w:firstRowFirstColumn="0" w:firstRowLastColumn="0" w:lastRowFirstColumn="0" w:lastRowLastColumn="0"/>
-            <w:tcW w:w="284" w:type="dxa"/>
-            <w:tcBorders>
-              <w:left w:val="nil"/>
-              <w:right w:val="nil"/>
-            </w:tcBorders>
-          </w:tcPr>
-          <w:p>
-            <w:pPr>
-              <w:rPr>
-                <w:b w:val="0"/>
-                <w:sz w:val="20"/>
-                <w:szCs w:val="20"/>
-              </w:rPr>
-            </w:pPr>
-            <w:r>
-              <w:rPr>
-                <w:b w:val="0"/>
-                <w:sz w:val="20"/>
-                <w:szCs w:val="20"/>
-              </w:rPr>
-              <w:t>5</w:t>
-            </w:r>
-          </w:p>
-        </w:tc>
-        <w:tc>
-          <w:tcPr>
-            <w:tcW w:w="2268" w:type="dxa"/>
-            <w:tcBorders>
-              <w:left w:val="nil"/>
-              <w:right w:val="nil"/>
-            </w:tcBorders>
-          </w:tcPr>
-          <w:p>
-            <w:pPr>
-              <w:cnfStyle w:val="000000100000" w:firstRow="0" w:lastRow="0" w:firstColumn="0" w:lastColumn="0" w:oddVBand="0" w:evenVBand="0" w:oddHBand="1" w:evenHBand="0" w:firstRowFirstColumn="0" w:firstRowLastColumn="0" w:lastRowFirstColumn="0" w:lastRowLastColumn="0"/>
-              <w:rPr>
-                <w:sz w:val="20"/>
-                <w:szCs w:val="20"/>
-              </w:rPr>
-            </w:pPr>
-            <w:r>
-              <w:rPr>
-                <w:sz w:val="20"/>
-                <w:szCs w:val="20"/>
-              </w:rPr>
-              <w:t>Lohndaten melden</w:t>
-            </w:r>
-          </w:p>
-        </w:tc>
-        <w:tc>
-          <w:tcPr>
-            <w:tcW w:w="3827" w:type="dxa"/>
-            <w:tcBorders>
-              <w:left w:val="nil"/>
-              <w:right w:val="nil"/>
-            </w:tcBorders>
-          </w:tcPr>
-          <w:p>
-            <w:pPr>
-              <w:cnfStyle w:val="000000100000" w:firstRow="0" w:lastRow="0" w:firstColumn="0" w:lastColumn="0" w:oddVBand="0" w:evenVBand="0" w:oddHBand="1" w:evenHBand="0" w:firstRowFirstColumn="0" w:firstRowLastColumn="0" w:lastRowFirstColumn="0" w:lastRowLastColumn="0"/>
-              <w:rPr>
-                <w:sz w:val="20"/>
-                <w:szCs w:val="20"/>
-              </w:rPr>
-            </w:pPr>
-            <w:r>
-              <w:rPr>
-                <w:sz w:val="20"/>
-                <w:szCs w:val="20"/>
-              </w:rPr>
-              <w:t xml:space="preserve">Daten </w:t>
-            </w:r>
-            <w:r>
-              <w:rPr>
-                <w:sz w:val="20"/>
-                <w:szCs w:val="20"/>
-              </w:rPr>
-              <w:t>an externe Dienste</w:t>
-            </w:r>
-            <w:r>
-              <w:rPr>
-                <w:sz w:val="20"/>
-                <w:szCs w:val="20"/>
-              </w:rPr>
-              <w:t xml:space="preserve"> übermitteln</w:t>
-            </w:r>
-          </w:p>
-        </w:tc>
-        <w:tc>
-          <w:tcPr>
-            <w:tcW w:w="2694" w:type="dxa"/>
-            <w:tcBorders>
-              <w:left w:val="nil"/>
-              <w:right w:val="nil"/>
-            </w:tcBorders>
-          </w:tcPr>
-          <w:p>
-            <w:pPr>
-              <w:cnfStyle w:val="000000100000" w:firstRow="0" w:lastRow="0" w:firstColumn="0" w:lastColumn="0" w:oddVBand="0" w:evenVBand="0" w:oddHBand="1" w:evenHBand="0" w:firstRowFirstColumn="0" w:firstRowLastColumn="0" w:lastRowFirstColumn="0" w:lastRowLastColumn="0"/>
-              <w:rPr>
-                <w:sz w:val="20"/>
-                <w:szCs w:val="20"/>
-              </w:rPr>
-            </w:pPr>
-            <w:r>
-              <w:rPr>
-                <w:sz w:val="20"/>
-                <w:szCs w:val="20"/>
-              </w:rPr>
-              <w:t>Periode, Zyklus</w:t>
-            </w:r>
-          </w:p>
-        </w:tc>
-      </w:tr>
-      <w:tr>
-        <w:tc>
-          <w:tcPr>
-            <w:cnfStyle w:val="001000000000" w:firstRow="0" w:lastRow="0" w:firstColumn="1" w:lastColumn="0" w:oddVBand="0" w:evenVBand="0" w:oddHBand="0" w:evenHBand="0" w:firstRowFirstColumn="0" w:firstRowLastColumn="0" w:lastRowFirstColumn="0" w:lastRowLastColumn="0"/>
-            <w:tcW w:w="284" w:type="dxa"/>
-            <w:tcBorders>
-              <w:left w:val="nil"/>
-              <w:right w:val="nil"/>
-            </w:tcBorders>
-          </w:tcPr>
-          <w:p>
-            <w:pPr>
-              <w:rPr>
-                <w:b w:val="0"/>
-                <w:sz w:val="20"/>
-                <w:szCs w:val="20"/>
-              </w:rPr>
-            </w:pPr>
-            <w:r>
-              <w:rPr>
-                <w:b w:val="0"/>
-                <w:sz w:val="20"/>
-                <w:szCs w:val="20"/>
-              </w:rPr>
-              <w:t>6</w:t>
-            </w:r>
-          </w:p>
-        </w:tc>
-        <w:tc>
-          <w:tcPr>
-            <w:tcW w:w="2268" w:type="dxa"/>
-            <w:tcBorders>
-              <w:left w:val="nil"/>
-              <w:right w:val="nil"/>
-            </w:tcBorders>
-          </w:tcPr>
-          <w:p>
-            <w:pPr>
-              <w:cnfStyle w:val="000000000000" w:firstRow="0" w:lastRow="0" w:firstColumn="0" w:lastColumn="0" w:oddVBand="0" w:evenVBand="0" w:oddHBand="0" w:evenHBand="0" w:firstRowFirstColumn="0" w:firstRowLastColumn="0" w:lastRowFirstColumn="0" w:lastRowLastColumn="0"/>
-              <w:rPr>
-                <w:sz w:val="20"/>
-                <w:szCs w:val="20"/>
-              </w:rPr>
-            </w:pPr>
-            <w:r>
-              <w:rPr>
-                <w:sz w:val="20"/>
-                <w:szCs w:val="20"/>
-              </w:rPr>
-              <w:t>Lohndaten auswerten</w:t>
-            </w:r>
-          </w:p>
-        </w:tc>
-        <w:tc>
-          <w:tcPr>
-            <w:tcW w:w="3827" w:type="dxa"/>
-            <w:tcBorders>
-              <w:left w:val="nil"/>
-              <w:right w:val="nil"/>
-            </w:tcBorders>
-          </w:tcPr>
-          <w:p>
-            <w:pPr>
-              <w:cnfStyle w:val="000000000000" w:firstRow="0" w:lastRow="0" w:firstColumn="0" w:lastColumn="0" w:oddVBand="0" w:evenVBand="0" w:oddHBand="0" w:evenHBand="0" w:firstRowFirstColumn="0" w:firstRowLastColumn="0" w:lastRowFirstColumn="0" w:lastRowLastColumn="0"/>
-              <w:rPr>
-                <w:sz w:val="20"/>
-                <w:szCs w:val="20"/>
-              </w:rPr>
-            </w:pPr>
-            <w:r>
-              <w:rPr>
-                <w:sz w:val="20"/>
-                <w:szCs w:val="20"/>
-              </w:rPr>
-              <w:t>Report</w:t>
-            </w:r>
-            <w:r>
-              <w:rPr>
-                <w:sz w:val="20"/>
-                <w:szCs w:val="20"/>
-              </w:rPr>
-              <w:t xml:space="preserve"> </w:t>
-            </w:r>
-            <w:r>
-              <w:rPr>
-                <w:sz w:val="20"/>
-                <w:szCs w:val="20"/>
-              </w:rPr>
-              <w:t>generieren</w:t>
-            </w:r>
-          </w:p>
-        </w:tc>
-        <w:tc>
-          <w:tcPr>
-            <w:tcW w:w="2694" w:type="dxa"/>
-            <w:tcBorders>
-              <w:left w:val="nil"/>
-              <w:right w:val="nil"/>
-            </w:tcBorders>
-          </w:tcPr>
-          <w:p>
-            <w:pPr>
-              <w:cnfStyle w:val="000000000000" w:firstRow="0" w:lastRow="0" w:firstColumn="0" w:lastColumn="0" w:oddVBand="0" w:evenVBand="0" w:oddHBand="0" w:evenHBand="0" w:firstRowFirstColumn="0" w:firstRowLastColumn="0" w:lastRowFirstColumn="0" w:lastRowLastColumn="0"/>
-              <w:rPr>
-                <w:sz w:val="20"/>
-                <w:szCs w:val="20"/>
-              </w:rPr>
-            </w:pPr>
-            <w:r>
-              <w:rPr>
-                <w:sz w:val="20"/>
-                <w:szCs w:val="20"/>
-              </w:rPr>
-              <w:t>Laufend</w:t>
-            </w:r>
-          </w:p>
-        </w:tc>
-      </w:tr>
-      <w:tr>
-        <w:trPr>
-          <w:cnfStyle w:val="000000100000" w:firstRow="0" w:lastRow="0" w:firstColumn="0" w:lastColumn="0" w:oddVBand="0" w:evenVBand="0" w:oddHBand="1" w:evenHBand="0" w:firstRowFirstColumn="0" w:firstRowLastColumn="0" w:lastRowFirstColumn="0" w:lastRowLastColumn="0"/>
-        </w:trPr>
-        <w:tc>
-          <w:tcPr>
-            <w:cnfStyle w:val="001000000000" w:firstRow="0" w:lastRow="0" w:firstColumn="1" w:lastColumn="0" w:oddVBand="0" w:evenVBand="0" w:oddHBand="0" w:evenHBand="0" w:firstRowFirstColumn="0" w:firstRowLastColumn="0" w:lastRowFirstColumn="0" w:lastRowLastColumn="0"/>
-            <w:tcW w:w="284" w:type="dxa"/>
-            <w:tcBorders>
-              <w:left w:val="nil"/>
-              <w:bottom w:val="single" w:sz="4" w:space="0" w:color="4F81BD" w:themeColor="accent1"/>
-              <w:right w:val="nil"/>
-            </w:tcBorders>
-          </w:tcPr>
-          <w:p>
-            <w:pPr>
-              <w:rPr>
-                <w:sz w:val="20"/>
-                <w:szCs w:val="20"/>
-              </w:rPr>
-            </w:pPr>
-            <w:r>
-              <w:rPr>
-                <w:sz w:val="20"/>
-                <w:szCs w:val="20"/>
-              </w:rPr>
-              <w:t>7</w:t>
-            </w:r>
-          </w:p>
-        </w:tc>
-        <w:tc>
-          <w:tcPr>
-            <w:tcW w:w="2268" w:type="dxa"/>
-            <w:tcBorders>
-              <w:left w:val="nil"/>
-              <w:bottom w:val="single" w:sz="4" w:space="0" w:color="4F81BD" w:themeColor="accent1"/>
-              <w:right w:val="nil"/>
-            </w:tcBorders>
-          </w:tcPr>
-          <w:p>
-            <w:pPr>
-              <w:cnfStyle w:val="000000100000" w:firstRow="0" w:lastRow="0" w:firstColumn="0" w:lastColumn="0" w:oddVBand="0" w:evenVBand="0" w:oddHBand="1" w:evenHBand="0" w:firstRowFirstColumn="0" w:firstRowLastColumn="0" w:lastRowFirstColumn="0" w:lastRowLastColumn="0"/>
-              <w:rPr>
-                <w:sz w:val="20"/>
-                <w:szCs w:val="20"/>
-              </w:rPr>
-            </w:pPr>
-            <w:r>
-              <w:rPr>
-                <w:sz w:val="20"/>
-                <w:szCs w:val="20"/>
-              </w:rPr>
-              <w:t>System warten</w:t>
-            </w:r>
-          </w:p>
-        </w:tc>
-        <w:tc>
-          <w:tcPr>
-            <w:tcW w:w="3827" w:type="dxa"/>
-            <w:tcBorders>
-              <w:left w:val="nil"/>
-              <w:bottom w:val="single" w:sz="4" w:space="0" w:color="4F81BD" w:themeColor="accent1"/>
-              <w:right w:val="nil"/>
-            </w:tcBorders>
-          </w:tcPr>
-          <w:p>
-            <w:pPr>
-              <w:cnfStyle w:val="000000100000" w:firstRow="0" w:lastRow="0" w:firstColumn="0" w:lastColumn="0" w:oddVBand="0" w:evenVBand="0" w:oddHBand="1" w:evenHBand="0" w:firstRowFirstColumn="0" w:firstRowLastColumn="0" w:lastRowFirstColumn="0" w:lastRowLastColumn="0"/>
-              <w:rPr>
-                <w:sz w:val="20"/>
-                <w:szCs w:val="20"/>
-              </w:rPr>
-            </w:pPr>
-            <w:r>
-              <w:rPr>
-                <w:sz w:val="20"/>
-                <w:szCs w:val="20"/>
-              </w:rPr>
-              <w:t>Regulierungen aktualisieren</w:t>
-            </w:r>
-          </w:p>
-        </w:tc>
-        <w:tc>
-          <w:tcPr>
-            <w:tcW w:w="2694" w:type="dxa"/>
-            <w:tcBorders>
-              <w:left w:val="nil"/>
-              <w:bottom w:val="single" w:sz="4" w:space="0" w:color="4F81BD" w:themeColor="accent1"/>
-              <w:right w:val="nil"/>
-            </w:tcBorders>
-          </w:tcPr>
-          <w:p>
-            <w:pPr>
-              <w:cnfStyle w:val="000000100000" w:firstRow="0" w:lastRow="0" w:firstColumn="0" w:lastColumn="0" w:oddVBand="0" w:evenVBand="0" w:oddHBand="1" w:evenHBand="0" w:firstRowFirstColumn="0" w:firstRowLastColumn="0" w:lastRowFirstColumn="0" w:lastRowLastColumn="0"/>
-              <w:rPr>
-                <w:sz w:val="20"/>
-                <w:szCs w:val="20"/>
-              </w:rPr>
-            </w:pPr>
-            <w:r>
-              <w:rPr>
-                <w:sz w:val="20"/>
-                <w:szCs w:val="20"/>
-              </w:rPr>
-              <w:t>Laufend</w:t>
-            </w:r>
-          </w:p>
-        </w:tc>
-      </w:tr>
-    </w:tbl>
-    <w:p>
-      <w:pPr>
-        <w:keepNext/>
-        <w:keepLines/>
-        <w:spacing w:before="240" w:after="120"/>
-      </w:pPr>
-      <w:r>
-        <w:t>Im Prozess sind folgende Akteure involviert:</w:t>
-      </w:r>
-    </w:p>
-    <w:tbl>
-      <w:tblPr>
-        <w:tblStyle w:val="ListTable6Colorful-Accent11"/>
-        <w:tblW w:w="9129" w:type="dxa"/>
-        <w:tblCellMar>
-          <w:top w:w="57" w:type="dxa"/>
-          <w:left w:w="57" w:type="dxa"/>
-          <w:bottom w:w="57" w:type="dxa"/>
-          <w:right w:w="57" w:type="dxa"/>
-        </w:tblCellMar>
-        <w:tblLook w:val="04A0" w:firstRow="1" w:lastRow="0" w:firstColumn="1" w:lastColumn="0" w:noHBand="0" w:noVBand="1"/>
-      </w:tblPr>
-      <w:tblGrid>
-        <w:gridCol w:w="2184"/>
-        <w:gridCol w:w="2835"/>
-        <w:gridCol w:w="4110"/>
-      </w:tblGrid>
-      <w:tr>
-        <w:trPr>
-          <w:cnfStyle w:val="100000000000" w:firstRow="1" w:lastRow="0" w:firstColumn="0" w:lastColumn="0" w:oddVBand="0" w:evenVBand="0" w:oddHBand="0" w:evenHBand="0" w:firstRowFirstColumn="0" w:firstRowLastColumn="0" w:lastRowFirstColumn="0" w:lastRowLastColumn="0"/>
-        </w:trPr>
-        <w:tc>
-          <w:tcPr>
-            <w:cnfStyle w:val="001000000000" w:firstRow="0" w:lastRow="0" w:firstColumn="1" w:lastColumn="0" w:oddVBand="0" w:evenVBand="0" w:oddHBand="0" w:evenHBand="0" w:firstRowFirstColumn="0" w:firstRowLastColumn="0" w:lastRowFirstColumn="0" w:lastRowLastColumn="0"/>
-            <w:tcW w:w="2184" w:type="dxa"/>
-            <w:tcBorders>
-              <w:top w:val="single" w:sz="4" w:space="0" w:color="4F81BD" w:themeColor="accent1"/>
-              <w:left w:val="nil"/>
-              <w:right w:val="nil"/>
-            </w:tcBorders>
-          </w:tcPr>
-          <w:p>
-            <w:pPr>
-              <w:keepNext/>
-              <w:keepLines/>
-              <w:rPr>
-                <w:sz w:val="20"/>
-                <w:szCs w:val="20"/>
-              </w:rPr>
-            </w:pPr>
-            <w:r>
-              <w:rPr>
-                <w:sz w:val="20"/>
-                <w:szCs w:val="20"/>
-              </w:rPr>
-              <w:t>Akteur</w:t>
-            </w:r>
-          </w:p>
-        </w:tc>
-        <w:tc>
-          <w:tcPr>
-            <w:tcW w:w="2835" w:type="dxa"/>
-            <w:tcBorders>
-              <w:top w:val="single" w:sz="4" w:space="0" w:color="4F81BD" w:themeColor="accent1"/>
-              <w:left w:val="nil"/>
-              <w:right w:val="nil"/>
-            </w:tcBorders>
-          </w:tcPr>
-          <w:p>
-            <w:pPr>
-              <w:keepNext/>
-              <w:keepLines/>
-              <w:cnfStyle w:val="100000000000" w:firstRow="1" w:lastRow="0" w:firstColumn="0" w:lastColumn="0" w:oddVBand="0" w:evenVBand="0" w:oddHBand="0" w:evenHBand="0" w:firstRowFirstColumn="0" w:firstRowLastColumn="0" w:lastRowFirstColumn="0" w:lastRowLastColumn="0"/>
-              <w:rPr>
-                <w:sz w:val="20"/>
-                <w:szCs w:val="20"/>
-              </w:rPr>
-            </w:pPr>
-            <w:r>
-              <w:rPr>
-                <w:sz w:val="20"/>
-                <w:szCs w:val="20"/>
-              </w:rPr>
-              <w:t>Aufgabe</w:t>
-            </w:r>
-          </w:p>
-        </w:tc>
-        <w:tc>
-          <w:tcPr>
-            <w:tcW w:w="4110" w:type="dxa"/>
-            <w:tcBorders>
-              <w:top w:val="single" w:sz="4" w:space="0" w:color="4F81BD" w:themeColor="accent1"/>
-              <w:left w:val="nil"/>
-              <w:right w:val="nil"/>
-            </w:tcBorders>
-          </w:tcPr>
-          <w:p>
-            <w:pPr>
-              <w:keepNext/>
-              <w:keepLines/>
-              <w:cnfStyle w:val="100000000000" w:firstRow="1" w:lastRow="0" w:firstColumn="0" w:lastColumn="0" w:oddVBand="0" w:evenVBand="0" w:oddHBand="0" w:evenHBand="0" w:firstRowFirstColumn="0" w:firstRowLastColumn="0" w:lastRowFirstColumn="0" w:lastRowLastColumn="0"/>
-              <w:rPr>
-                <w:sz w:val="20"/>
-                <w:szCs w:val="20"/>
-              </w:rPr>
-            </w:pPr>
-            <w:r>
-              <w:rPr>
-                <w:sz w:val="20"/>
-                <w:szCs w:val="20"/>
-              </w:rPr>
-              <w:t>Domäneno</w:t>
-            </w:r>
-            <w:r>
-              <w:rPr>
-                <w:sz w:val="20"/>
-                <w:szCs w:val="20"/>
-              </w:rPr>
-              <w:t>bjekte</w:t>
-            </w:r>
-          </w:p>
-        </w:tc>
-      </w:tr>
-      <w:tr>
-        <w:trPr>
-          <w:cnfStyle w:val="000000100000" w:firstRow="0" w:lastRow="0" w:firstColumn="0" w:lastColumn="0" w:oddVBand="0" w:evenVBand="0" w:oddHBand="1" w:evenHBand="0" w:firstRowFirstColumn="0" w:firstRowLastColumn="0" w:lastRowFirstColumn="0" w:lastRowLastColumn="0"/>
-        </w:trPr>
-        <w:tc>
-          <w:tcPr>
-            <w:cnfStyle w:val="001000000000" w:firstRow="0" w:lastRow="0" w:firstColumn="1" w:lastColumn="0" w:oddVBand="0" w:evenVBand="0" w:oddHBand="0" w:evenHBand="0" w:firstRowFirstColumn="0" w:firstRowLastColumn="0" w:lastRowFirstColumn="0" w:lastRowLastColumn="0"/>
-            <w:tcW w:w="2184" w:type="dxa"/>
-            <w:tcBorders>
-              <w:left w:val="nil"/>
-              <w:right w:val="nil"/>
-            </w:tcBorders>
-          </w:tcPr>
-          <w:p>
-            <w:pPr>
-              <w:keepNext/>
-              <w:keepLines/>
-              <w:rPr>
-                <w:b w:val="0"/>
-                <w:sz w:val="20"/>
-                <w:szCs w:val="20"/>
-              </w:rPr>
-            </w:pPr>
-            <w:r>
-              <w:rPr>
-                <w:b w:val="0"/>
-                <w:sz w:val="20"/>
-                <w:szCs w:val="20"/>
-              </w:rPr>
-              <w:t>Provider</w:t>
-            </w:r>
-          </w:p>
-        </w:tc>
-        <w:tc>
-          <w:tcPr>
-            <w:tcW w:w="2835" w:type="dxa"/>
-            <w:tcBorders>
-              <w:left w:val="nil"/>
-              <w:right w:val="nil"/>
-            </w:tcBorders>
-          </w:tcPr>
-          <w:p>
-            <w:pPr>
-              <w:keepNext/>
-              <w:keepLines/>
-              <w:cnfStyle w:val="000000100000" w:firstRow="0" w:lastRow="0" w:firstColumn="0" w:lastColumn="0" w:oddVBand="0" w:evenVBand="0" w:oddHBand="1" w:evenHBand="0" w:firstRowFirstColumn="0" w:firstRowLastColumn="0" w:lastRowFirstColumn="0" w:lastRowLastColumn="0"/>
-              <w:rPr>
-                <w:bCs/>
-                <w:sz w:val="20"/>
-                <w:szCs w:val="20"/>
-              </w:rPr>
-            </w:pPr>
-            <w:r>
-              <w:rPr>
-                <w:sz w:val="20"/>
-                <w:szCs w:val="20"/>
-              </w:rPr>
-              <w:t xml:space="preserve">Mandat </w:t>
-            </w:r>
-            <w:r>
-              <w:rPr>
-                <w:sz w:val="20"/>
-                <w:szCs w:val="20"/>
-              </w:rPr>
-              <w:t>erstellen</w:t>
-            </w:r>
-          </w:p>
-        </w:tc>
-        <w:tc>
-          <w:tcPr>
-            <w:tcW w:w="4110" w:type="dxa"/>
-            <w:tcBorders>
-              <w:left w:val="nil"/>
-              <w:right w:val="nil"/>
-            </w:tcBorders>
-          </w:tcPr>
-          <w:p>
-            <w:pPr>
-              <w:keepNext/>
-              <w:keepLines/>
-              <w:cnfStyle w:val="000000100000" w:firstRow="0" w:lastRow="0" w:firstColumn="0" w:lastColumn="0" w:oddVBand="0" w:evenVBand="0" w:oddHBand="1" w:evenHBand="0" w:firstRowFirstColumn="0" w:firstRowLastColumn="0" w:lastRowFirstColumn="0" w:lastRowLastColumn="0"/>
-              <w:rPr>
-                <w:i/>
-                <w:iCs/>
-                <w:sz w:val="20"/>
-                <w:szCs w:val="20"/>
-              </w:rPr>
-            </w:pPr>
-            <w:r>
-              <w:rPr>
-                <w:i/>
-                <w:iCs/>
-                <w:sz w:val="20"/>
-                <w:szCs w:val="20"/>
-              </w:rPr>
-              <w:t>Tenant</w:t>
-            </w:r>
-          </w:p>
-        </w:tc>
-      </w:tr>
-      <w:tr>
-        <w:tc>
-          <w:tcPr>
-            <w:cnfStyle w:val="001000000000" w:firstRow="0" w:lastRow="0" w:firstColumn="1" w:lastColumn="0" w:oddVBand="0" w:evenVBand="0" w:oddHBand="0" w:evenHBand="0" w:firstRowFirstColumn="0" w:firstRowLastColumn="0" w:lastRowFirstColumn="0" w:lastRowLastColumn="0"/>
-            <w:tcW w:w="2184" w:type="dxa"/>
-            <w:tcBorders>
-              <w:left w:val="nil"/>
-              <w:right w:val="nil"/>
-            </w:tcBorders>
-          </w:tcPr>
-          <w:p>
-            <w:pPr>
-              <w:keepNext/>
-              <w:keepLines/>
-              <w:rPr>
-                <w:b w:val="0"/>
-                <w:sz w:val="20"/>
-                <w:szCs w:val="20"/>
-              </w:rPr>
-            </w:pPr>
-            <w:r>
-              <w:rPr>
-                <w:b w:val="0"/>
-                <w:sz w:val="20"/>
-                <w:szCs w:val="20"/>
-              </w:rPr>
-              <w:t>Onboarder</w:t>
-            </w:r>
-          </w:p>
-        </w:tc>
-        <w:tc>
-          <w:tcPr>
-            <w:tcW w:w="2835" w:type="dxa"/>
-            <w:tcBorders>
-              <w:left w:val="nil"/>
-              <w:right w:val="nil"/>
-            </w:tcBorders>
-          </w:tcPr>
-          <w:p>
-            <w:pPr>
-              <w:keepNext/>
-              <w:keepLines/>
-              <w:cnfStyle w:val="000000000000" w:firstRow="0" w:lastRow="0" w:firstColumn="0" w:lastColumn="0" w:oddVBand="0" w:evenVBand="0" w:oddHBand="0" w:evenHBand="0" w:firstRowFirstColumn="0" w:firstRowLastColumn="0" w:lastRowFirstColumn="0" w:lastRowLastColumn="0"/>
-              <w:rPr>
-                <w:sz w:val="20"/>
-                <w:szCs w:val="20"/>
-              </w:rPr>
-            </w:pPr>
-            <w:r>
-              <w:rPr>
-                <w:sz w:val="20"/>
-                <w:szCs w:val="20"/>
-              </w:rPr>
-              <w:t xml:space="preserve">Mandat </w:t>
-            </w:r>
-            <w:r>
-              <w:rPr>
-                <w:sz w:val="20"/>
-                <w:szCs w:val="20"/>
-              </w:rPr>
-              <w:t>verwalten</w:t>
-            </w:r>
-          </w:p>
-        </w:tc>
-        <w:tc>
-          <w:tcPr>
-            <w:tcW w:w="4110" w:type="dxa"/>
-            <w:tcBorders>
-              <w:left w:val="nil"/>
-              <w:right w:val="nil"/>
-            </w:tcBorders>
-          </w:tcPr>
-          <w:p>
-            <w:pPr>
-              <w:keepNext/>
-              <w:keepLines/>
-              <w:cnfStyle w:val="000000000000" w:firstRow="0" w:lastRow="0" w:firstColumn="0" w:lastColumn="0" w:oddVBand="0" w:evenVBand="0" w:oddHBand="0" w:evenHBand="0" w:firstRowFirstColumn="0" w:firstRowLastColumn="0" w:lastRowFirstColumn="0" w:lastRowLastColumn="0"/>
-              <w:rPr>
-                <w:sz w:val="20"/>
-                <w:szCs w:val="20"/>
-                <w:lang w:val="en-US"/>
-              </w:rPr>
-            </w:pPr>
-            <w:r>
-              <w:rPr>
-                <w:i/>
-                <w:iCs/>
-                <w:sz w:val="20"/>
-                <w:szCs w:val="20"/>
-                <w:lang w:val="en-US"/>
-              </w:rPr>
-              <w:t>Division</w:t>
-            </w:r>
-            <w:r>
-              <w:rPr>
-                <w:sz w:val="20"/>
-                <w:szCs w:val="20"/>
-                <w:lang w:val="en-US"/>
-              </w:rPr>
-              <w:t xml:space="preserve">, </w:t>
-            </w:r>
-            <w:r>
-              <w:rPr>
-                <w:i/>
-                <w:iCs/>
-                <w:sz w:val="20"/>
-                <w:szCs w:val="20"/>
-                <w:lang w:val="en-US"/>
-              </w:rPr>
-              <w:t>Employee</w:t>
-            </w:r>
-            <w:r>
-              <w:rPr>
-                <w:sz w:val="20"/>
-                <w:szCs w:val="20"/>
-                <w:lang w:val="en-US"/>
-              </w:rPr>
-              <w:t xml:space="preserve"> und</w:t>
-            </w:r>
-            <w:r>
-              <w:rPr>
-                <w:sz w:val="20"/>
-                <w:szCs w:val="20"/>
-                <w:lang w:val="en-US"/>
-              </w:rPr>
-              <w:t xml:space="preserve"> </w:t>
-            </w:r>
-            <w:r>
-              <w:rPr>
-                <w:i/>
-                <w:iCs/>
-                <w:sz w:val="20"/>
-                <w:szCs w:val="20"/>
-                <w:lang w:val="en-US"/>
-              </w:rPr>
-              <w:t>User</w:t>
-            </w:r>
-          </w:p>
-          <w:p>
-            <w:pPr>
-              <w:keepNext/>
-              <w:keepLines/>
-              <w:cnfStyle w:val="000000000000" w:firstRow="0" w:lastRow="0" w:firstColumn="0" w:lastColumn="0" w:oddVBand="0" w:evenVBand="0" w:oddHBand="0" w:evenHBand="0" w:firstRowFirstColumn="0" w:firstRowLastColumn="0" w:lastRowFirstColumn="0" w:lastRowLastColumn="0"/>
-              <w:rPr>
-                <w:sz w:val="20"/>
-                <w:szCs w:val="20"/>
-                <w:lang w:val="en-US"/>
-              </w:rPr>
-            </w:pPr>
-            <w:r>
-              <w:rPr>
-                <w:i/>
-                <w:iCs/>
-                <w:sz w:val="20"/>
-                <w:szCs w:val="20"/>
-                <w:lang w:val="en-US"/>
-              </w:rPr>
-              <w:t>Regul</w:t>
-            </w:r>
-            <w:r>
-              <w:rPr>
-                <w:i/>
-                <w:iCs/>
-                <w:sz w:val="20"/>
-                <w:szCs w:val="20"/>
-                <w:lang w:val="en-US"/>
-              </w:rPr>
-              <w:t>ation</w:t>
-            </w:r>
-            <w:r>
-              <w:rPr>
-                <w:sz w:val="20"/>
-                <w:szCs w:val="20"/>
-                <w:lang w:val="en-US"/>
-              </w:rPr>
-              <w:t xml:space="preserve">, </w:t>
-            </w:r>
-            <w:r>
-              <w:rPr>
-                <w:i/>
-                <w:iCs/>
-                <w:sz w:val="20"/>
-                <w:szCs w:val="20"/>
-                <w:lang w:val="en-US"/>
-              </w:rPr>
-              <w:t>Payroll</w:t>
-            </w:r>
-            <w:r>
-              <w:rPr>
-                <w:sz w:val="20"/>
-                <w:szCs w:val="20"/>
-                <w:lang w:val="en-US"/>
-              </w:rPr>
-              <w:t xml:space="preserve"> und</w:t>
-            </w:r>
-            <w:r>
-              <w:rPr>
-                <w:sz w:val="20"/>
-                <w:szCs w:val="20"/>
-                <w:lang w:val="en-US"/>
-              </w:rPr>
-              <w:t xml:space="preserve"> </w:t>
-            </w:r>
-            <w:r>
-              <w:rPr>
-                <w:i/>
-                <w:iCs/>
-                <w:sz w:val="20"/>
-                <w:szCs w:val="20"/>
-                <w:lang w:val="en-US"/>
-              </w:rPr>
-              <w:t>Payrun</w:t>
-            </w:r>
-          </w:p>
-          <w:p>
-            <w:pPr>
-              <w:keepNext/>
-              <w:keepLines/>
-              <w:cnfStyle w:val="000000000000" w:firstRow="0" w:lastRow="0" w:firstColumn="0" w:lastColumn="0" w:oddVBand="0" w:evenVBand="0" w:oddHBand="0" w:evenHBand="0" w:firstRowFirstColumn="0" w:firstRowLastColumn="0" w:lastRowFirstColumn="0" w:lastRowLastColumn="0"/>
-              <w:rPr>
-                <w:sz w:val="20"/>
-                <w:szCs w:val="20"/>
-                <w:lang w:val="en-US"/>
-              </w:rPr>
-            </w:pPr>
-            <w:r>
-              <w:rPr>
-                <w:i/>
-                <w:iCs/>
-                <w:sz w:val="20"/>
-                <w:szCs w:val="20"/>
-                <w:lang w:val="en-US"/>
-              </w:rPr>
-              <w:t>Global/</w:t>
-            </w:r>
-            <w:r>
-              <w:rPr>
-                <w:i/>
-                <w:iCs/>
-                <w:sz w:val="20"/>
-                <w:szCs w:val="20"/>
-                <w:lang w:val="en-US"/>
-              </w:rPr>
-              <w:t>National</w:t>
-            </w:r>
-            <w:r>
-              <w:rPr>
-                <w:i/>
-                <w:iCs/>
-                <w:sz w:val="20"/>
-                <w:szCs w:val="20"/>
-                <w:lang w:val="en-US"/>
-              </w:rPr>
-              <w:t>/</w:t>
-            </w:r>
-            <w:r>
-              <w:rPr>
-                <w:i/>
-                <w:iCs/>
-                <w:sz w:val="20"/>
-                <w:szCs w:val="20"/>
-                <w:lang w:val="en-US"/>
-              </w:rPr>
-              <w:t>Company Case Values</w:t>
-            </w:r>
-          </w:p>
-        </w:tc>
-      </w:tr>
-      <w:tr>
-        <w:trPr>
-          <w:cnfStyle w:val="000000100000" w:firstRow="0" w:lastRow="0" w:firstColumn="0" w:lastColumn="0" w:oddVBand="0" w:evenVBand="0" w:oddHBand="1" w:evenHBand="0" w:firstRowFirstColumn="0" w:firstRowLastColumn="0" w:lastRowFirstColumn="0" w:lastRowLastColumn="0"/>
-        </w:trPr>
-        <w:tc>
-          <w:tcPr>
-            <w:cnfStyle w:val="001000000000" w:firstRow="0" w:lastRow="0" w:firstColumn="1" w:lastColumn="0" w:oddVBand="0" w:evenVBand="0" w:oddHBand="0" w:evenHBand="0" w:firstRowFirstColumn="0" w:firstRowLastColumn="0" w:lastRowFirstColumn="0" w:lastRowLastColumn="0"/>
-            <w:tcW w:w="2184" w:type="dxa"/>
-            <w:tcBorders>
-              <w:left w:val="nil"/>
-              <w:right w:val="nil"/>
-            </w:tcBorders>
-          </w:tcPr>
-          <w:p>
-            <w:pPr>
-              <w:keepNext/>
-              <w:keepLines/>
-              <w:rPr>
-                <w:b w:val="0"/>
-                <w:sz w:val="20"/>
-                <w:szCs w:val="20"/>
-              </w:rPr>
-            </w:pPr>
-            <w:r>
-              <w:rPr>
-                <w:b w:val="0"/>
-                <w:sz w:val="20"/>
-                <w:szCs w:val="20"/>
-              </w:rPr>
-              <w:t>HR</w:t>
-            </w:r>
-            <w:r>
-              <w:rPr>
-                <w:b w:val="0"/>
-                <w:sz w:val="20"/>
-                <w:szCs w:val="20"/>
-              </w:rPr>
-              <w:t xml:space="preserve"> </w:t>
-            </w:r>
-            <w:r>
-              <w:rPr>
-                <w:b w:val="0"/>
-                <w:sz w:val="20"/>
-                <w:szCs w:val="20"/>
-              </w:rPr>
-              <w:t>Manager</w:t>
-            </w:r>
-          </w:p>
-        </w:tc>
-        <w:tc>
-          <w:tcPr>
-            <w:tcW w:w="2835" w:type="dxa"/>
-            <w:tcBorders>
-              <w:left w:val="nil"/>
-              <w:right w:val="nil"/>
-            </w:tcBorders>
-          </w:tcPr>
-          <w:p>
-            <w:pPr>
-              <w:keepNext/>
-              <w:keepLines/>
-              <w:cnfStyle w:val="000000100000" w:firstRow="0" w:lastRow="0" w:firstColumn="0" w:lastColumn="0" w:oddVBand="0" w:evenVBand="0" w:oddHBand="1" w:evenHBand="0" w:firstRowFirstColumn="0" w:firstRowLastColumn="0" w:lastRowFirstColumn="0" w:lastRowLastColumn="0"/>
-              <w:rPr>
-                <w:sz w:val="20"/>
-                <w:szCs w:val="20"/>
-              </w:rPr>
-            </w:pPr>
-            <w:r>
-              <w:rPr>
-                <w:sz w:val="20"/>
-                <w:szCs w:val="20"/>
-              </w:rPr>
-              <w:t>Mitarbeiter</w:t>
-            </w:r>
-            <w:r>
-              <w:rPr>
-                <w:sz w:val="20"/>
-                <w:szCs w:val="20"/>
-              </w:rPr>
-              <w:t xml:space="preserve"> verwalten</w:t>
-            </w:r>
-          </w:p>
-        </w:tc>
-        <w:tc>
-          <w:tcPr>
-            <w:tcW w:w="4110" w:type="dxa"/>
-            <w:tcBorders>
-              <w:left w:val="nil"/>
-              <w:right w:val="nil"/>
-            </w:tcBorders>
-          </w:tcPr>
-          <w:p>
-            <w:pPr>
-              <w:keepNext/>
-              <w:keepLines/>
-              <w:cnfStyle w:val="000000100000" w:firstRow="0" w:lastRow="0" w:firstColumn="0" w:lastColumn="0" w:oddVBand="0" w:evenVBand="0" w:oddHBand="1" w:evenHBand="0" w:firstRowFirstColumn="0" w:firstRowLastColumn="0" w:lastRowFirstColumn="0" w:lastRowLastColumn="0"/>
-              <w:rPr>
-                <w:sz w:val="20"/>
-                <w:szCs w:val="20"/>
-              </w:rPr>
-            </w:pPr>
-            <w:r>
-              <w:rPr>
-                <w:i/>
-                <w:iCs/>
-                <w:sz w:val="20"/>
-                <w:szCs w:val="20"/>
-                <w:lang w:val="en-US"/>
-              </w:rPr>
-              <w:t>E</w:t>
-            </w:r>
-            <w:r>
-              <w:rPr>
-                <w:i/>
-                <w:iCs/>
-                <w:sz w:val="20"/>
-                <w:szCs w:val="20"/>
-                <w:lang w:val="en-US"/>
-              </w:rPr>
-              <w:t>mployee</w:t>
-            </w:r>
-          </w:p>
-          <w:p>
-            <w:pPr>
-              <w:keepNext/>
-              <w:keepLines/>
-              <w:cnfStyle w:val="000000100000" w:firstRow="0" w:lastRow="0" w:firstColumn="0" w:lastColumn="0" w:oddVBand="0" w:evenVBand="0" w:oddHBand="1" w:evenHBand="0" w:firstRowFirstColumn="0" w:firstRowLastColumn="0" w:lastRowFirstColumn="0" w:lastRowLastColumn="0"/>
-              <w:rPr>
-                <w:sz w:val="20"/>
-                <w:szCs w:val="20"/>
-              </w:rPr>
-            </w:pPr>
-            <w:r>
-              <w:rPr>
-                <w:i/>
-                <w:iCs/>
-                <w:sz w:val="20"/>
-                <w:szCs w:val="20"/>
-                <w:lang w:val="en-US"/>
-              </w:rPr>
-              <w:t>Employee Case Values</w:t>
-            </w:r>
-          </w:p>
-        </w:tc>
-      </w:tr>
-      <w:tr>
-        <w:tc>
-          <w:tcPr>
-            <w:cnfStyle w:val="001000000000" w:firstRow="0" w:lastRow="0" w:firstColumn="1" w:lastColumn="0" w:oddVBand="0" w:evenVBand="0" w:oddHBand="0" w:evenHBand="0" w:firstRowFirstColumn="0" w:firstRowLastColumn="0" w:lastRowFirstColumn="0" w:lastRowLastColumn="0"/>
-            <w:tcW w:w="2184" w:type="dxa"/>
-            <w:tcBorders>
-              <w:left w:val="nil"/>
-              <w:right w:val="nil"/>
-            </w:tcBorders>
-          </w:tcPr>
-          <w:p>
-            <w:pPr>
-              <w:rPr>
-                <w:b w:val="0"/>
-                <w:bCs w:val="0"/>
-                <w:sz w:val="20"/>
-                <w:szCs w:val="20"/>
-              </w:rPr>
-            </w:pPr>
-            <w:r>
-              <w:rPr>
-                <w:b w:val="0"/>
-                <w:bCs w:val="0"/>
-                <w:sz w:val="20"/>
-                <w:szCs w:val="20"/>
-              </w:rPr>
-              <w:t>Mitarbeiter</w:t>
-            </w:r>
-          </w:p>
-        </w:tc>
-        <w:tc>
-          <w:tcPr>
-            <w:tcW w:w="2835" w:type="dxa"/>
-            <w:tcBorders>
-              <w:left w:val="nil"/>
-              <w:right w:val="nil"/>
-            </w:tcBorders>
-          </w:tcPr>
-          <w:p>
-            <w:pPr>
-              <w:cnfStyle w:val="000000000000" w:firstRow="0" w:lastRow="0" w:firstColumn="0" w:lastColumn="0" w:oddVBand="0" w:evenVBand="0" w:oddHBand="0" w:evenHBand="0" w:firstRowFirstColumn="0" w:firstRowLastColumn="0" w:lastRowFirstColumn="0" w:lastRowLastColumn="0"/>
-              <w:rPr>
-                <w:sz w:val="20"/>
-                <w:szCs w:val="20"/>
-              </w:rPr>
-            </w:pPr>
-            <w:r>
-              <w:rPr>
-                <w:sz w:val="20"/>
-                <w:szCs w:val="20"/>
-              </w:rPr>
-              <w:t>Selbst</w:t>
-            </w:r>
-            <w:r>
-              <w:rPr>
-                <w:sz w:val="20"/>
-                <w:szCs w:val="20"/>
-              </w:rPr>
-              <w:t>verwalt</w:t>
-            </w:r>
-            <w:r>
-              <w:rPr>
-                <w:sz w:val="20"/>
-                <w:szCs w:val="20"/>
-              </w:rPr>
-              <w:t>ung</w:t>
-            </w:r>
-          </w:p>
-        </w:tc>
-        <w:tc>
-          <w:tcPr>
-            <w:tcW w:w="4110" w:type="dxa"/>
-            <w:tcBorders>
-              <w:left w:val="nil"/>
-              <w:right w:val="nil"/>
-            </w:tcBorders>
-          </w:tcPr>
-          <w:p>
-            <w:pPr>
-              <w:cnfStyle w:val="000000000000" w:firstRow="0" w:lastRow="0" w:firstColumn="0" w:lastColumn="0" w:oddVBand="0" w:evenVBand="0" w:oddHBand="0" w:evenHBand="0" w:firstRowFirstColumn="0" w:firstRowLastColumn="0" w:lastRowFirstColumn="0" w:lastRowLastColumn="0"/>
-              <w:rPr>
-                <w:i/>
-                <w:iCs/>
-                <w:sz w:val="20"/>
-                <w:szCs w:val="20"/>
-                <w:lang w:val="en-US"/>
-              </w:rPr>
-            </w:pPr>
-            <w:r>
-              <w:rPr>
-                <w:i/>
-                <w:iCs/>
-                <w:sz w:val="20"/>
-                <w:szCs w:val="20"/>
-                <w:lang w:val="en-US"/>
-              </w:rPr>
-              <w:t>Employee</w:t>
-            </w:r>
-          </w:p>
-          <w:p>
-            <w:pPr>
-              <w:cnfStyle w:val="000000000000" w:firstRow="0" w:lastRow="0" w:firstColumn="0" w:lastColumn="0" w:oddVBand="0" w:evenVBand="0" w:oddHBand="0" w:evenHBand="0" w:firstRowFirstColumn="0" w:firstRowLastColumn="0" w:lastRowFirstColumn="0" w:lastRowLastColumn="0"/>
-              <w:rPr>
-                <w:i/>
-                <w:iCs/>
-                <w:sz w:val="20"/>
-                <w:szCs w:val="20"/>
-                <w:lang w:val="en-US"/>
-              </w:rPr>
-            </w:pPr>
-            <w:r>
-              <w:rPr>
-                <w:i/>
-                <w:iCs/>
-                <w:sz w:val="20"/>
-                <w:szCs w:val="20"/>
-                <w:lang w:val="en-US"/>
-              </w:rPr>
-              <w:t>Employee Case Values</w:t>
-            </w:r>
-          </w:p>
-        </w:tc>
-      </w:tr>
-      <w:tr>
-        <w:trPr>
-          <w:cnfStyle w:val="000000100000" w:firstRow="0" w:lastRow="0" w:firstColumn="0" w:lastColumn="0" w:oddVBand="0" w:evenVBand="0" w:oddHBand="1" w:evenHBand="0" w:firstRowFirstColumn="0" w:firstRowLastColumn="0" w:lastRowFirstColumn="0" w:lastRowLastColumn="0"/>
-        </w:trPr>
-        <w:tc>
-          <w:tcPr>
-            <w:cnfStyle w:val="001000000000" w:firstRow="0" w:lastRow="0" w:firstColumn="1" w:lastColumn="0" w:oddVBand="0" w:evenVBand="0" w:oddHBand="0" w:evenHBand="0" w:firstRowFirstColumn="0" w:firstRowLastColumn="0" w:lastRowFirstColumn="0" w:lastRowLastColumn="0"/>
-            <w:tcW w:w="2184" w:type="dxa"/>
-            <w:tcBorders>
-              <w:left w:val="nil"/>
-              <w:right w:val="nil"/>
-            </w:tcBorders>
-          </w:tcPr>
-          <w:p>
-            <w:pPr>
-              <w:rPr>
-                <w:b w:val="0"/>
-                <w:sz w:val="20"/>
-                <w:szCs w:val="20"/>
-              </w:rPr>
-            </w:pPr>
-            <w:r>
-              <w:rPr>
-                <w:b w:val="0"/>
-                <w:sz w:val="20"/>
-                <w:szCs w:val="20"/>
-              </w:rPr>
-              <w:t>Payroll Manager</w:t>
-            </w:r>
-          </w:p>
-        </w:tc>
-        <w:tc>
-          <w:tcPr>
-            <w:tcW w:w="2835" w:type="dxa"/>
-            <w:tcBorders>
-              <w:left w:val="nil"/>
-              <w:right w:val="nil"/>
-            </w:tcBorders>
-          </w:tcPr>
-          <w:p>
-            <w:pPr>
-              <w:cnfStyle w:val="000000100000" w:firstRow="0" w:lastRow="0" w:firstColumn="0" w:lastColumn="0" w:oddVBand="0" w:evenVBand="0" w:oddHBand="1" w:evenHBand="0" w:firstRowFirstColumn="0" w:firstRowLastColumn="0" w:lastRowFirstColumn="0" w:lastRowLastColumn="0"/>
-              <w:rPr>
-                <w:sz w:val="20"/>
-                <w:szCs w:val="20"/>
-              </w:rPr>
-            </w:pPr>
-            <w:r>
-              <w:rPr>
-                <w:sz w:val="20"/>
-                <w:szCs w:val="20"/>
-              </w:rPr>
-              <w:t>Löhne verwalten</w:t>
-            </w:r>
-          </w:p>
-        </w:tc>
-        <w:tc>
-          <w:tcPr>
-            <w:tcW w:w="4110" w:type="dxa"/>
-            <w:tcBorders>
-              <w:left w:val="nil"/>
-              <w:right w:val="nil"/>
-            </w:tcBorders>
-          </w:tcPr>
-          <w:p>
-            <w:pPr>
-              <w:cnfStyle w:val="000000100000" w:firstRow="0" w:lastRow="0" w:firstColumn="0" w:lastColumn="0" w:oddVBand="0" w:evenVBand="0" w:oddHBand="1" w:evenHBand="0" w:firstRowFirstColumn="0" w:firstRowLastColumn="0" w:lastRowFirstColumn="0" w:lastRowLastColumn="0"/>
-              <w:rPr>
-                <w:i/>
-                <w:iCs/>
-                <w:sz w:val="20"/>
-                <w:szCs w:val="20"/>
-                <w:lang w:val="en-US"/>
-              </w:rPr>
-            </w:pPr>
-            <w:r>
-              <w:rPr>
-                <w:i/>
-                <w:iCs/>
-                <w:sz w:val="20"/>
-                <w:szCs w:val="20"/>
-                <w:lang w:val="en-US"/>
-              </w:rPr>
-              <w:t>Payrun Job</w:t>
-            </w:r>
-          </w:p>
-          <w:p>
-            <w:pPr>
-              <w:cnfStyle w:val="000000100000" w:firstRow="0" w:lastRow="0" w:firstColumn="0" w:lastColumn="0" w:oddVBand="0" w:evenVBand="0" w:oddHBand="1" w:evenHBand="0" w:firstRowFirstColumn="0" w:firstRowLastColumn="0" w:lastRowFirstColumn="0" w:lastRowLastColumn="0"/>
-              <w:rPr>
-                <w:sz w:val="20"/>
-                <w:szCs w:val="20"/>
-              </w:rPr>
-            </w:pPr>
-            <w:r>
-              <w:rPr>
-                <w:i/>
-                <w:iCs/>
-                <w:sz w:val="20"/>
-                <w:szCs w:val="20"/>
-                <w:lang w:val="en-US"/>
-              </w:rPr>
-              <w:t>Payroll Results</w:t>
-            </w:r>
-          </w:p>
-        </w:tc>
-      </w:tr>
-      <w:tr>
-        <w:tc>
-          <w:tcPr>
-            <w:cnfStyle w:val="001000000000" w:firstRow="0" w:lastRow="0" w:firstColumn="1" w:lastColumn="0" w:oddVBand="0" w:evenVBand="0" w:oddHBand="0" w:evenHBand="0" w:firstRowFirstColumn="0" w:firstRowLastColumn="0" w:lastRowFirstColumn="0" w:lastRowLastColumn="0"/>
-            <w:tcW w:w="2184" w:type="dxa"/>
-            <w:tcBorders>
-              <w:left w:val="nil"/>
-              <w:right w:val="nil"/>
-            </w:tcBorders>
-          </w:tcPr>
-          <w:p>
-            <w:pPr>
-              <w:rPr>
-                <w:b w:val="0"/>
-                <w:bCs w:val="0"/>
-                <w:sz w:val="20"/>
-                <w:szCs w:val="20"/>
-              </w:rPr>
-            </w:pPr>
-            <w:r>
-              <w:rPr>
-                <w:b w:val="0"/>
-                <w:bCs w:val="0"/>
-                <w:sz w:val="20"/>
-                <w:szCs w:val="20"/>
-              </w:rPr>
-              <w:t>Payroll Ana</w:t>
-            </w:r>
-            <w:r>
-              <w:rPr>
-                <w:b w:val="0"/>
-                <w:bCs w:val="0"/>
-                <w:sz w:val="20"/>
-                <w:szCs w:val="20"/>
-              </w:rPr>
-              <w:t>lyse</w:t>
-            </w:r>
-          </w:p>
-        </w:tc>
-        <w:tc>
-          <w:tcPr>
-            <w:tcW w:w="2835" w:type="dxa"/>
-            <w:tcBorders>
-              <w:left w:val="nil"/>
-              <w:right w:val="nil"/>
-            </w:tcBorders>
-          </w:tcPr>
-          <w:p>
-            <w:pPr>
-              <w:cnfStyle w:val="000000000000" w:firstRow="0" w:lastRow="0" w:firstColumn="0" w:lastColumn="0" w:oddVBand="0" w:evenVBand="0" w:oddHBand="0" w:evenHBand="0" w:firstRowFirstColumn="0" w:firstRowLastColumn="0" w:lastRowFirstColumn="0" w:lastRowLastColumn="0"/>
-              <w:rPr>
-                <w:sz w:val="20"/>
-                <w:szCs w:val="20"/>
-              </w:rPr>
-            </w:pPr>
-            <w:r>
-              <w:rPr>
-                <w:sz w:val="20"/>
-                <w:szCs w:val="20"/>
-              </w:rPr>
-              <w:t>Löhne auswerten</w:t>
-            </w:r>
-          </w:p>
-        </w:tc>
-        <w:tc>
-          <w:tcPr>
-            <w:tcW w:w="4110" w:type="dxa"/>
-            <w:tcBorders>
-              <w:left w:val="nil"/>
-              <w:right w:val="nil"/>
-            </w:tcBorders>
-          </w:tcPr>
-          <w:p>
-            <w:pPr>
-              <w:cnfStyle w:val="000000000000" w:firstRow="0" w:lastRow="0" w:firstColumn="0" w:lastColumn="0" w:oddVBand="0" w:evenVBand="0" w:oddHBand="0" w:evenHBand="0" w:firstRowFirstColumn="0" w:firstRowLastColumn="0" w:lastRowFirstColumn="0" w:lastRowLastColumn="0"/>
-              <w:rPr>
-                <w:i/>
-                <w:iCs/>
-                <w:sz w:val="20"/>
-                <w:szCs w:val="20"/>
-                <w:lang w:val="en-US"/>
-              </w:rPr>
-            </w:pPr>
-            <w:r>
-              <w:rPr>
-                <w:i/>
-                <w:iCs/>
-                <w:sz w:val="20"/>
-                <w:szCs w:val="20"/>
-                <w:lang w:val="en-US"/>
-              </w:rPr>
-              <w:t>Report</w:t>
-            </w:r>
-          </w:p>
-        </w:tc>
-      </w:tr>
-    </w:tbl>
-    <w:p>
-      <w:pPr>
-        <w:pStyle w:val="Heading2"/>
-      </w:pPr>
-      <w:r>
         <w:t>Kern Anwendungsfälle</w:t>
       </w:r>
     </w:p>
@@ -2529,7 +548,6 @@
         <w:spacing w:before="240" w:after="60"/>
       </w:pPr>
       <w:r>
-        <w:lastRenderedPageBreak/>
         <w:t xml:space="preserve">Die folgende Abbildung zeigt </w:t>
       </w:r>
       <w:r>
@@ -2660,7 +678,13 @@
         </w:numPr>
       </w:pPr>
       <w:r>
+        <w:t xml:space="preserve">Das </w:t>
+      </w:r>
+      <w:r>
         <w:t>Case Management</w:t>
+      </w:r>
+      <w:r>
+        <w:t xml:space="preserve"> Objekte für die Dateneingabe</w:t>
       </w:r>
     </w:p>
     <w:p>
@@ -2674,7 +698,15 @@
         </w:numPr>
       </w:pPr>
       <w:r>
+        <w:t xml:space="preserve">Die </w:t>
+      </w:r>
+      <w:proofErr w:type="spellStart"/>
+      <w:r>
         <w:t>Payrun</w:t>
+      </w:r>
+      <w:proofErr w:type="spellEnd"/>
+      <w:r>
+        <w:t xml:space="preserve"> Objekte zur Verarbeiten der Lohndaten</w:t>
       </w:r>
     </w:p>
     <w:p>
@@ -2688,6 +720,9 @@
       <w:r>
         <w:t>Reporting</w:t>
       </w:r>
+      <w:r>
+        <w:t xml:space="preserve"> Objekte zur Umwandlung der Ausgabedaten</w:t>
+      </w:r>
     </w:p>
     <w:p>
       <w:pPr>
@@ -2715,9 +750,9 @@
           <w:noProof/>
         </w:rPr>
         <w:drawing>
-          <wp:inline distT="0" distB="0" distL="0" distR="0" wp14:anchorId="292D9AFB" wp14:editId="00D792D4">
-            <wp:extent cx="5207679" cy="7379949"/>
-            <wp:effectExtent l="0" t="0" r="0" b="0"/>
+          <wp:inline distT="0" distB="0" distL="0" distR="0" wp14:anchorId="292D9AFB" wp14:editId="0A0BA98C">
+            <wp:extent cx="4412974" cy="6253750"/>
+            <wp:effectExtent l="0" t="0" r="6985" b="0"/>
             <wp:docPr id="1042393227" name="Picture 1" descr="A screenshot of a diagram&#10;&#10;Description automatically generated with low confidence"/>
             <wp:cNvGraphicFramePr>
               <a:graphicFrameLocks xmlns:a="http://schemas.openxmlformats.org/drawingml/2006/main" noChangeAspect="1"/>
@@ -2744,7 +779,7 @@
                   <pic:spPr>
                     <a:xfrm>
                       <a:off x="0" y="0"/>
-                      <a:ext cx="5209316" cy="7382268"/>
+                      <a:ext cx="4420035" cy="6263756"/>
                     </a:xfrm>
                     <a:prstGeom prst="rect">
                       <a:avLst/>
@@ -2759,6 +794,14 @@
     </w:p>
     <w:p>
       <w:pPr>
+        <w:spacing w:before="60"/>
+      </w:pPr>
+      <w:r>
+        <w:t>Die Zusammenstellung zeigt die statische Topologie auf sowie die Steuerung des Laufzeitverhaltens mit Scripts und Actions.</w:t>
+      </w:r>
+    </w:p>
+    <w:p>
+      <w:pPr>
         <w:pStyle w:val="Heading2"/>
       </w:pPr>
       <w:r>
@@ -2807,10 +850,10 @@
           <w:noProof/>
         </w:rPr>
         <w:drawing>
-          <wp:inline distT="0" distB="0" distL="0" distR="0" wp14:anchorId="4E278317" wp14:editId="441936DE">
+          <wp:inline distT="0" distB="0" distL="0" distR="0" wp14:anchorId="2C79E421" wp14:editId="68D5EB95">
             <wp:extent cx="5731510" cy="1489075"/>
             <wp:effectExtent l="0" t="0" r="2540" b="0"/>
-            <wp:docPr id="771235257" name="Picture 6" descr="A screenshot of a computer screen&#10;&#10;Description automatically generated with low confidence"/>
+            <wp:docPr id="1099032843" name="Picture 1" descr="A screenshot of a computer screen&#10;&#10;Description automatically generated with low confidence"/>
             <wp:cNvGraphicFramePr>
               <a:graphicFrameLocks xmlns:a="http://schemas.openxmlformats.org/drawingml/2006/main" noChangeAspect="1"/>
             </wp:cNvGraphicFramePr>
@@ -2818,7 +861,7 @@
               <a:graphicData uri="http://schemas.openxmlformats.org/drawingml/2006/picture">
                 <pic:pic xmlns:pic="http://schemas.openxmlformats.org/drawingml/2006/picture">
                   <pic:nvPicPr>
-                    <pic:cNvPr id="771235257" name="Picture 6" descr="A screenshot of a computer screen&#10;&#10;Description automatically generated with low confidence"/>
+                    <pic:cNvPr id="1099032843" name="Picture 1" descr="A screenshot of a computer screen&#10;&#10;Description automatically generated with low confidence"/>
                     <pic:cNvPicPr/>
                   </pic:nvPicPr>
                   <pic:blipFill>
@@ -3105,7 +1148,16 @@
               <w:spacing w:line="240" w:lineRule="auto"/>
             </w:pPr>
             <w:r>
-              <w:t>Ein Logeintrag.</w:t>
+              <w:t xml:space="preserve">Die Mandantenspezifischen </w:t>
+            </w:r>
+            <w:r>
+              <w:t>Logeintr</w:t>
+            </w:r>
+            <w:r>
+              <w:t>äge</w:t>
+            </w:r>
+            <w:r>
+              <w:t>.</w:t>
             </w:r>
           </w:p>
         </w:tc>
@@ -24937,31 +22989,18 @@
         </w:numPr>
       </w:pPr>
       <w:r>
-        <w:t>Payroll Report: Report Generierung (K</w:t>
-      </w:r>
-      <w:r>
-        <w:t>onsole</w:t>
-      </w:r>
-      <w:r>
-        <w:t>napplikation</w:t>
-      </w:r>
-      <w:r>
-        <w:t>)</w:t>
-      </w:r>
-    </w:p>
-    <w:p>
-      <w:pPr>
-        <w:pStyle w:val="ListParagraph"/>
-        <w:numPr>
-          <w:ilvl w:val="0"/>
-          <w:numId w:val="23"/>
-        </w:numPr>
-      </w:pPr>
-      <w:r>
-        <w:t>Web App</w:t>
-      </w:r>
-      <w:r>
-        <w:t>: Web Applikation für Case Management und Lohnläufe</w:t>
+        <w:t>Web Applikation</w:t>
+      </w:r>
+      <w:r>
+        <w:t xml:space="preserve">: Visuelle Verwaltung der </w:t>
+      </w:r>
+      <w:proofErr w:type="spellStart"/>
+      <w:r>
+        <w:t>Payroll</w:t>
+      </w:r>
+      <w:proofErr w:type="spellEnd"/>
+      <w:r>
+        <w:t xml:space="preserve"> Engine</w:t>
       </w:r>
     </w:p>
     <w:p>
@@ -25147,11 +23186,16 @@
           <w:numId w:val="10"/>
         </w:numPr>
       </w:pPr>
-      <w:r>
-        <w:t>Payroll Report</w:t>
-      </w:r>
-      <w:r>
-        <w:t xml:space="preserve"> (Bildschirm und CSV)</w:t>
+      <w:proofErr w:type="spellStart"/>
+      <w:r>
+        <w:t>Payroll</w:t>
+      </w:r>
+      <w:proofErr w:type="spellEnd"/>
+      <w:r>
+        <w:t xml:space="preserve"> Report</w:t>
+      </w:r>
+      <w:r>
+        <w:t xml:space="preserve"> in verschiedenen Formaten</w:t>
       </w:r>
     </w:p>
     <w:p>
@@ -25159,7 +23203,10 @@
         <w:pStyle w:val="Heading2"/>
       </w:pPr>
       <w:r>
-        <w:t>Payroll Report</w:t>
+        <w:t xml:space="preserve">Web </w:t>
+      </w:r>
+      <w:r>
+        <w:t>App</w:t>
       </w:r>
     </w:p>
     <w:p>
@@ -25168,13 +23215,13 @@
         <w:keepLines/>
       </w:pPr>
       <w:r>
-        <w:t>Mit der Payroll Reporting</w:t>
-      </w:r>
-      <w:r>
-        <w:t>-A</w:t>
-      </w:r>
-      <w:r>
-        <w:t>pplikation können Reports generiert werden:</w:t>
+        <w:t xml:space="preserve">Die </w:t>
+      </w:r>
+      <w:r>
+        <w:t>Web</w:t>
+      </w:r>
+      <w:r>
+        <w:t xml:space="preserve"> App bietet verschiedene Funktionen der Client Services in einer Web Applikation an:</w:t>
       </w:r>
     </w:p>
     <w:p>
@@ -25186,7 +23233,10 @@
         </w:numPr>
       </w:pPr>
       <w:r>
-        <w:t>Bestimmung von Report Parametern</w:t>
+        <w:t xml:space="preserve">Verwaltung von Mandanten und </w:t>
+      </w:r>
+      <w:r>
+        <w:t>Mitarbeiter</w:t>
       </w:r>
     </w:p>
     <w:p>
@@ -25198,7 +23248,7 @@
         </w:numPr>
       </w:pPr>
       <w:r>
-        <w:t>Bestimmung der on Reportsprache</w:t>
+        <w:t>Erfassung von Falldaten</w:t>
       </w:r>
     </w:p>
     <w:p>
@@ -25210,57 +23260,7 @@
         </w:numPr>
       </w:pPr>
       <w:r>
-        <w:t>Erstellung von Word, Excel</w:t>
-      </w:r>
-      <w:r>
-        <w:t>,</w:t>
-      </w:r>
-      <w:r>
-        <w:t xml:space="preserve"> P</w:t>
-      </w:r>
-      <w:r>
-        <w:t>DF</w:t>
-      </w:r>
-      <w:r>
-        <w:t xml:space="preserve"> </w:t>
-      </w:r>
-      <w:r>
-        <w:t>und XML</w:t>
-      </w:r>
-      <w:r>
-        <w:t>/XSD/XSLT</w:t>
-      </w:r>
-      <w:r>
-        <w:t xml:space="preserve"> </w:t>
-      </w:r>
-      <w:r>
-        <w:t>Reports</w:t>
-      </w:r>
-    </w:p>
-    <w:p>
-      <w:pPr>
-        <w:pStyle w:val="Heading2"/>
-      </w:pPr>
-      <w:r>
-        <w:t xml:space="preserve">Web </w:t>
-      </w:r>
-      <w:r>
-        <w:t>App</w:t>
-      </w:r>
-    </w:p>
-    <w:p>
-      <w:pPr>
-        <w:keepNext/>
-        <w:keepLines/>
-      </w:pPr>
-      <w:r>
-        <w:t xml:space="preserve">Die </w:t>
-      </w:r>
-      <w:r>
-        <w:t>Web</w:t>
-      </w:r>
-      <w:r>
-        <w:t xml:space="preserve"> App bietet verschiedene Funktionen der Client Services in einer Web Applikation an:</w:t>
+        <w:t>Starten von Lohnläufen</w:t>
       </w:r>
     </w:p>
     <w:p>
@@ -25272,10 +23272,7 @@
         </w:numPr>
       </w:pPr>
       <w:r>
-        <w:t xml:space="preserve">Verwaltung von Mandanten und </w:t>
-      </w:r>
-      <w:r>
-        <w:t>Mitarbeiter</w:t>
+        <w:t>Auswertung der Lohnlaufdaten</w:t>
       </w:r>
     </w:p>
     <w:p>
@@ -25287,45 +23284,68 @@
         </w:numPr>
       </w:pPr>
       <w:r>
-        <w:t>Erfassung von Falldaten</w:t>
-      </w:r>
-    </w:p>
-    <w:p>
-      <w:pPr>
-        <w:pStyle w:val="ListParagraph"/>
-        <w:numPr>
-          <w:ilvl w:val="0"/>
-          <w:numId w:val="10"/>
-        </w:numPr>
-      </w:pPr>
-      <w:r>
-        <w:t>Starten von Lohnläufen</w:t>
-      </w:r>
-    </w:p>
-    <w:p>
-      <w:pPr>
-        <w:pStyle w:val="ListParagraph"/>
-        <w:numPr>
-          <w:ilvl w:val="0"/>
-          <w:numId w:val="10"/>
-        </w:numPr>
-      </w:pPr>
-      <w:r>
-        <w:t>Auswertung der Lohnlaufdaten</w:t>
-      </w:r>
-    </w:p>
-    <w:p>
-      <w:pPr>
-        <w:pStyle w:val="ListParagraph"/>
-        <w:numPr>
-          <w:ilvl w:val="0"/>
-          <w:numId w:val="10"/>
-        </w:numPr>
-      </w:pPr>
-      <w:r>
         <w:t>Verwaltung von User-Tasks und Entwickler-Logs</w:t>
       </w:r>
     </w:p>
+    <w:p>
+      <w:pPr>
+        <w:pStyle w:val="Heading1"/>
+      </w:pPr>
+      <w:r>
+        <w:lastRenderedPageBreak/>
+        <w:t>Quelle</w:t>
+      </w:r>
+    </w:p>
+    <w:p>
+      <w:r>
+        <w:t xml:space="preserve">Die </w:t>
+      </w:r>
+      <w:proofErr w:type="spellStart"/>
+      <w:r>
+        <w:t>Payroll</w:t>
+      </w:r>
+      <w:proofErr w:type="spellEnd"/>
+      <w:r>
+        <w:t xml:space="preserve"> Engine mit allen Beispielen ist auf GitHub gehostet:</w:t>
+      </w:r>
+    </w:p>
+    <w:tbl>
+      <w:tblPr>
+        <w:tblStyle w:val="TableGrid"/>
+        <w:tblW w:w="0" w:type="auto"/>
+        <w:tblLook w:val="04A0" w:firstRow="1" w:lastRow="0" w:firstColumn="1" w:lastColumn="0" w:noHBand="0" w:noVBand="1"/>
+      </w:tblPr>
+      <w:tblGrid>
+        <w:gridCol w:w="9016"/>
+      </w:tblGrid>
+      <w:tr>
+        <w:tc>
+          <w:tcPr>
+            <w:tcW w:w="9016" w:type="dxa"/>
+            <w:shd w:val="clear" w:color="auto" w:fill="BFBFBF" w:themeFill="background1" w:themeFillShade="BF"/>
+          </w:tcPr>
+          <w:p>
+            <w:pPr>
+              <w:spacing w:before="40" w:after="40"/>
+              <w:rPr>
+                <w:rFonts w:ascii="Calibri Light" w:hAnsi="Calibri Light" w:cs="Calibri Light"/>
+                <w:i/>
+                <w:iCs/>
+              </w:rPr>
+            </w:pPr>
+            <w:r>
+              <w:rPr>
+                <w:rFonts w:ascii="Calibri Light" w:hAnsi="Calibri Light" w:cs="Calibri Light"/>
+                <w:i/>
+                <w:iCs/>
+              </w:rPr>
+              <w:t>https://github.com/Payroll-Engine</w:t>
+            </w:r>
+          </w:p>
+        </w:tc>
+      </w:tr>
+    </w:tbl>
+    <w:p/>
     <w:sectPr>
       <w:pgSz w:w="11906" w:h="16838"/>
       <w:pgMar w:top="1440" w:right="1440" w:bottom="1440" w:left="1440" w:header="708" w:footer="708" w:gutter="0"/>

</xml_diff>